<commit_message>
final version of my part
</commit_message>
<xml_diff>
--- a/docs/Deliverable2/312 class decription.docx
+++ b/docs/Deliverable2/312 class decription.docx
@@ -189,7 +189,7 @@
       </w:tr>
       <w:tr>
         <w:trPr>
-          <w:trHeight w:val="1259"/>
+          <w:trHeight w:val="1109"/>
         </w:trPr>
         <w:tc>
           <w:tcPr>
@@ -288,54 +288,20 @@
               <w:cnfStyle w:val="000000000000"/>
             </w:pPr>
             <w:r>
-              <w:t>Not competed yet</w:t>
-            </w:r>
+              <w:t>html/</w:t>
+            </w:r>
+            <w:proofErr w:type="spellStart"/>
+            <w:r>
+              <w:t>javascript</w:t>
+            </w:r>
+            <w:proofErr w:type="spellEnd"/>
           </w:p>
         </w:tc>
       </w:tr>
       <w:tr>
         <w:trPr>
           <w:cnfStyle w:val="000000100000"/>
-          <w:trHeight w:val="836"/>
-        </w:trPr>
-        <w:tc>
-          <w:tcPr>
-            <w:cnfStyle w:val="001000000000"/>
-            <w:tcW w:w="4644" w:type="dxa"/>
-            <w:gridSpan w:val="2"/>
-            <w:vAlign w:val="center"/>
-          </w:tcPr>
-          <w:p>
-            <w:pPr>
-              <w:jc w:val="center"/>
-              <w:rPr>
-                <w:noProof/>
-              </w:rPr>
-            </w:pPr>
-            <w:r>
-              <w:rPr>
-                <w:noProof/>
-              </w:rPr>
-              <w:t>Reminder for the team:</w:t>
-            </w:r>
-          </w:p>
-        </w:tc>
-        <w:tc>
-          <w:tcPr>
-            <w:tcW w:w="5058" w:type="dxa"/>
-            <w:gridSpan w:val="2"/>
-          </w:tcPr>
-          <w:p>
-            <w:pPr>
-              <w:jc w:val="both"/>
-              <w:cnfStyle w:val="000000100000"/>
-            </w:pPr>
-          </w:p>
-        </w:tc>
-      </w:tr>
-      <w:tr>
-        <w:trPr>
-          <w:trHeight w:val="1285"/>
+          <w:trHeight w:val="1120"/>
         </w:trPr>
         <w:tc>
           <w:tcPr>
@@ -431,57 +397,22 @@
           <w:p>
             <w:pPr>
               <w:jc w:val="both"/>
-              <w:cnfStyle w:val="000000000000"/>
-            </w:pPr>
-            <w:r>
-              <w:t>Not competed yet</w:t>
-            </w:r>
+              <w:cnfStyle w:val="000000100000"/>
+            </w:pPr>
+            <w:r>
+              <w:t>html/</w:t>
+            </w:r>
+            <w:proofErr w:type="spellStart"/>
+            <w:r>
+              <w:t>javascript</w:t>
+            </w:r>
+            <w:proofErr w:type="spellEnd"/>
           </w:p>
         </w:tc>
       </w:tr>
       <w:tr>
         <w:trPr>
-          <w:cnfStyle w:val="000000100000"/>
-          <w:trHeight w:val="836"/>
-        </w:trPr>
-        <w:tc>
-          <w:tcPr>
-            <w:cnfStyle w:val="001000000000"/>
-            <w:tcW w:w="4644" w:type="dxa"/>
-            <w:gridSpan w:val="2"/>
-            <w:vAlign w:val="center"/>
-          </w:tcPr>
-          <w:p>
-            <w:pPr>
-              <w:jc w:val="center"/>
-              <w:rPr>
-                <w:noProof/>
-              </w:rPr>
-            </w:pPr>
-            <w:r>
-              <w:rPr>
-                <w:noProof/>
-              </w:rPr>
-              <w:t>Reminder for the team:</w:t>
-            </w:r>
-          </w:p>
-        </w:tc>
-        <w:tc>
-          <w:tcPr>
-            <w:tcW w:w="5058" w:type="dxa"/>
-            <w:gridSpan w:val="2"/>
-          </w:tcPr>
-          <w:p>
-            <w:pPr>
-              <w:jc w:val="both"/>
-              <w:cnfStyle w:val="000000100000"/>
-            </w:pPr>
-          </w:p>
-        </w:tc>
-      </w:tr>
-      <w:tr>
-        <w:trPr>
-          <w:trHeight w:val="1511"/>
+          <w:trHeight w:val="1405"/>
         </w:trPr>
         <w:tc>
           <w:tcPr>
@@ -580,54 +511,20 @@
               <w:cnfStyle w:val="000000000000"/>
             </w:pPr>
             <w:r>
-              <w:t>Not competed yet</w:t>
-            </w:r>
+              <w:t>html/</w:t>
+            </w:r>
+            <w:proofErr w:type="spellStart"/>
+            <w:r>
+              <w:t>javascript</w:t>
+            </w:r>
+            <w:proofErr w:type="spellEnd"/>
           </w:p>
         </w:tc>
       </w:tr>
       <w:tr>
         <w:trPr>
           <w:cnfStyle w:val="000000100000"/>
-          <w:trHeight w:val="836"/>
-        </w:trPr>
-        <w:tc>
-          <w:tcPr>
-            <w:cnfStyle w:val="001000000000"/>
-            <w:tcW w:w="4644" w:type="dxa"/>
-            <w:gridSpan w:val="2"/>
-            <w:vAlign w:val="center"/>
-          </w:tcPr>
-          <w:p>
-            <w:pPr>
-              <w:jc w:val="center"/>
-              <w:rPr>
-                <w:noProof/>
-              </w:rPr>
-            </w:pPr>
-            <w:r>
-              <w:rPr>
-                <w:noProof/>
-              </w:rPr>
-              <w:t>Reminder for the team:</w:t>
-            </w:r>
-          </w:p>
-        </w:tc>
-        <w:tc>
-          <w:tcPr>
-            <w:tcW w:w="5058" w:type="dxa"/>
-            <w:gridSpan w:val="2"/>
-          </w:tcPr>
-          <w:p>
-            <w:pPr>
-              <w:jc w:val="both"/>
-              <w:cnfStyle w:val="000000100000"/>
-            </w:pPr>
-          </w:p>
-        </w:tc>
-      </w:tr>
-      <w:tr>
-        <w:trPr>
-          <w:trHeight w:val="1633"/>
+          <w:trHeight w:val="1397"/>
         </w:trPr>
         <w:tc>
           <w:tcPr>
@@ -723,57 +620,22 @@
           <w:p>
             <w:pPr>
               <w:jc w:val="both"/>
-              <w:cnfStyle w:val="000000000000"/>
-            </w:pPr>
-            <w:r>
-              <w:t>Not competed yet</w:t>
-            </w:r>
+              <w:cnfStyle w:val="000000100000"/>
+            </w:pPr>
+            <w:r>
+              <w:t>html/</w:t>
+            </w:r>
+            <w:proofErr w:type="spellStart"/>
+            <w:r>
+              <w:t>javascript</w:t>
+            </w:r>
+            <w:proofErr w:type="spellEnd"/>
           </w:p>
         </w:tc>
       </w:tr>
       <w:tr>
         <w:trPr>
-          <w:cnfStyle w:val="000000100000"/>
-          <w:trHeight w:val="836"/>
-        </w:trPr>
-        <w:tc>
-          <w:tcPr>
-            <w:cnfStyle w:val="001000000000"/>
-            <w:tcW w:w="4644" w:type="dxa"/>
-            <w:gridSpan w:val="2"/>
-            <w:vAlign w:val="center"/>
-          </w:tcPr>
-          <w:p>
-            <w:pPr>
-              <w:jc w:val="center"/>
-              <w:rPr>
-                <w:noProof/>
-              </w:rPr>
-            </w:pPr>
-            <w:r>
-              <w:rPr>
-                <w:noProof/>
-              </w:rPr>
-              <w:t>Reminder for the team:</w:t>
-            </w:r>
-          </w:p>
-        </w:tc>
-        <w:tc>
-          <w:tcPr>
-            <w:tcW w:w="5058" w:type="dxa"/>
-            <w:gridSpan w:val="2"/>
-          </w:tcPr>
-          <w:p>
-            <w:pPr>
-              <w:jc w:val="both"/>
-              <w:cnfStyle w:val="000000100000"/>
-            </w:pPr>
-          </w:p>
-        </w:tc>
-      </w:tr>
-      <w:tr>
-        <w:trPr>
-          <w:trHeight w:val="2106"/>
+          <w:trHeight w:val="1956"/>
         </w:trPr>
         <w:tc>
           <w:tcPr>
@@ -790,7 +652,6 @@
                 <w:noProof/>
                 <w:lang w:eastAsia="en-CA"/>
               </w:rPr>
-              <w:lastRenderedPageBreak/>
               <w:drawing>
                 <wp:inline distT="0" distB="0" distL="0" distR="0">
                   <wp:extent cx="1844675" cy="1097280"/>
@@ -873,41 +734,16 @@
               <w:cnfStyle w:val="000000000000"/>
             </w:pPr>
             <w:r>
-              <w:t xml:space="preserve">This is the central/main module of the project, because it handles every request from the client and redirects each request to the appropriate module that can handle the request. </w:t>
-            </w:r>
-          </w:p>
-          <w:p>
-            <w:pPr>
-              <w:jc w:val="both"/>
-              <w:cnfStyle w:val="000000000000"/>
-            </w:pPr>
-          </w:p>
-          <w:p>
-            <w:pPr>
-              <w:jc w:val="both"/>
-              <w:cnfStyle w:val="000000000000"/>
-            </w:pPr>
-            <w:r>
-              <w:t xml:space="preserve">Furthermore, this is the module that enables our client communicate with the server </w:t>
-            </w:r>
-            <w:r>
-              <w:rPr>
-                <w:rStyle w:val="apple-style-span"/>
-                <w:rFonts w:cs="Arial"/>
-                <w:color w:val="000000"/>
-              </w:rPr>
-              <w:t>asynchronously</w:t>
-            </w:r>
-            <w:r>
-              <w:rPr>
-                <w:rStyle w:val="apple-converted-space"/>
-                <w:rFonts w:cs="Arial"/>
-                <w:color w:val="000000"/>
-              </w:rPr>
-              <w:t xml:space="preserve"> (Ajax)</w:t>
-            </w:r>
-            <w:r>
-              <w:t xml:space="preserve">. </w:t>
+              <w:t>This is the central/main module of the project, because it handles every request from the client and redirects each request to the appropriate module that can handle the request.</w:t>
+            </w:r>
+            <w:r>
+              <w:t xml:space="preserve"> </w:t>
+            </w:r>
+            <w:r>
+              <w:t xml:space="preserve">Furthermore, this is the module that </w:t>
+            </w:r>
+            <w:r>
+              <w:t xml:space="preserve">responds directly the client’s </w:t>
             </w:r>
           </w:p>
         </w:tc>
@@ -965,7 +801,16 @@
               <w:cnfStyle w:val="000000100000"/>
             </w:pPr>
             <w:r>
-              <w:t>We should make sure that Ajax is being used correctly from both: the client’s and the server’s side.</w:t>
+              <w:t xml:space="preserve">We should make sure that Ajax is being used correctly </w:t>
+            </w:r>
+            <w:r>
+              <w:t>from the client’s</w:t>
+            </w:r>
+            <w:r>
+              <w:t xml:space="preserve"> side</w:t>
+            </w:r>
+            <w:r>
+              <w:t xml:space="preserve"> to avoid sending unnecessary information to the server.</w:t>
             </w:r>
           </w:p>
         </w:tc>
@@ -989,6 +834,7 @@
                 <w:noProof/>
                 <w:lang w:eastAsia="en-CA"/>
               </w:rPr>
+              <w:lastRenderedPageBreak/>
               <w:drawing>
                 <wp:inline distT="0" distB="0" distL="0" distR="0">
                   <wp:extent cx="1733550" cy="946150"/>
@@ -1081,22 +927,26 @@
               <w:t>is responsible for abstracting the database and controlling access</w:t>
             </w:r>
             <w:r>
-              <w:t xml:space="preserve">. The Query() function receives the SQL query from other classes and it sends it to the mysql database that’s being used for our project. This is good coding practice, since by not communicating directly with our database; we create an abstraction that is very efficient in the case where we might decide to change anything about our communication with the database, since all information is stored in one class. </w:t>
-            </w:r>
-          </w:p>
-          <w:p>
-            <w:pPr>
-              <w:jc w:val="both"/>
-              <w:cnfStyle w:val="000000000000"/>
-            </w:pPr>
-          </w:p>
-          <w:p>
-            <w:pPr>
-              <w:jc w:val="both"/>
-              <w:cnfStyle w:val="000000000000"/>
-            </w:pPr>
-            <w:r>
-              <w:t xml:space="preserve">For example, if we ever decide to use Oracle instead of mysql, in the future, we won’t need to re-write each query, in each class. Oracle has a slightly deferent syntax, so we can simply use a wrapper to modify each query, inside the database class, before sending it to an Oracle database.  </w:t>
+              <w:t xml:space="preserve">. The </w:t>
+            </w:r>
+            <w:proofErr w:type="gramStart"/>
+            <w:r>
+              <w:t>Query(</w:t>
+            </w:r>
+            <w:proofErr w:type="gramEnd"/>
+            <w:r>
+              <w:t xml:space="preserve">) function receives the SQL query from other classes and it sends it to the </w:t>
+            </w:r>
+            <w:proofErr w:type="spellStart"/>
+            <w:r>
+              <w:t>mysql</w:t>
+            </w:r>
+            <w:proofErr w:type="spellEnd"/>
+            <w:r>
+              <w:t xml:space="preserve"> database that’s being used for our project. This is good coding practice, since by not communicating directly with our database; we create an abstraction that is very efficient in the case where we might decide to change anything about our communication with the database, since all information is stored in one class. </w:t>
+            </w:r>
+            <w:r>
+              <w:t xml:space="preserve"> </w:t>
             </w:r>
           </w:p>
         </w:tc>
@@ -1142,21 +992,45 @@
               <w:t>This class has to be created as soon as possible since most of the other classes need this class to communicate. It is not difficult to write code without it, but it becomes impossible to test our implementation.</w:t>
             </w:r>
           </w:p>
+          <w:p>
+            <w:pPr>
+              <w:jc w:val="both"/>
+              <w:cnfStyle w:val="000000100000"/>
+            </w:pPr>
+          </w:p>
+          <w:p>
+            <w:pPr>
+              <w:jc w:val="both"/>
+              <w:cnfStyle w:val="000000100000"/>
+            </w:pPr>
+            <w:r>
+              <w:t>A</w:t>
+            </w:r>
+            <w:r>
+              <w:t xml:space="preserve">s long as our RDBMS is SQL-Compliant we </w:t>
+            </w:r>
+            <w:r>
+              <w:t xml:space="preserve">don’t have to </w:t>
+            </w:r>
+            <w:r>
+              <w:t>change anything</w:t>
+            </w:r>
+            <w:r>
+              <w:t xml:space="preserve"> in the database module </w:t>
+            </w:r>
+            <w:proofErr w:type="gramStart"/>
+            <w:r>
+              <w:t>after  a</w:t>
+            </w:r>
+            <w:proofErr w:type="gramEnd"/>
+            <w:r>
+              <w:t xml:space="preserve"> first release of that class.</w:t>
+            </w:r>
+          </w:p>
         </w:tc>
       </w:tr>
     </w:tbl>
     <w:p/>
-    <w:p>
-      <w:r>
-        <w:rPr>
-          <w:b/>
-          <w:bCs/>
-        </w:rPr>
-        <w:br w:type="page"/>
-      </w:r>
-      <w:bookmarkStart w:id="0" w:name="_GoBack"/>
-      <w:bookmarkEnd w:id="0"/>
-    </w:p>
     <w:tbl>
       <w:tblPr>
         <w:tblStyle w:val="MediumGrid3"/>
@@ -1182,13 +1056,17 @@
           </w:tcPr>
           <w:p>
             <w:pPr>
-              <w:jc w:val="center"/>
               <w:rPr>
                 <w:noProof/>
                 <w:sz w:val="2"/>
                 <w:szCs w:val="2"/>
               </w:rPr>
             </w:pPr>
+            <w:r>
+              <w:br w:type="page"/>
+            </w:r>
+            <w:bookmarkStart w:id="0" w:name="_GoBack"/>
+            <w:bookmarkEnd w:id="0"/>
           </w:p>
         </w:tc>
         <w:tc>
@@ -1516,6 +1394,7 @@
                 <w:noProof/>
                 <w:lang w:eastAsia="en-CA"/>
               </w:rPr>
+              <w:lastRenderedPageBreak/>
               <w:drawing>
                 <wp:inline distT="0" distB="0" distL="0" distR="0">
                   <wp:extent cx="3236181" cy="1677725"/>
@@ -1602,6 +1481,7 @@
               </w:rPr>
               <w:t xml:space="preserve">This module is responsible for obtaining or modifying student record information. This class calls frequently the database module to register for a course or get a student’s schedule, in which case, a schedule will be generated and converted to a </w:t>
             </w:r>
+            <w:proofErr w:type="spellStart"/>
             <w:r>
               <w:rPr>
                 <w:rStyle w:val="apple-style-span"/>
@@ -1614,7 +1494,15 @@
                 <w:rStyle w:val="apple-style-span"/>
                 <w:color w:val="000000"/>
               </w:rPr>
-              <w:t xml:space="preserve">on format, which is the content format that our front-end calendar application understands </w:t>
+              <w:t>on</w:t>
+            </w:r>
+            <w:proofErr w:type="spellEnd"/>
+            <w:r>
+              <w:rPr>
+                <w:rStyle w:val="apple-style-span"/>
+                <w:color w:val="000000"/>
+              </w:rPr>
+              <w:t xml:space="preserve"> format, which is the content format that our front-end calendar application understands </w:t>
             </w:r>
             <w:r>
               <w:rPr>
@@ -1709,7 +1597,6 @@
                 <w:noProof/>
                 <w:lang w:eastAsia="en-CA"/>
               </w:rPr>
-              <w:lastRenderedPageBreak/>
               <w:drawing>
                 <wp:inline distT="0" distB="0" distL="0" distR="0">
                   <wp:extent cx="3296090" cy="1311965"/>
@@ -1872,7 +1759,20 @@
               <w:cnfStyle w:val="000000100000"/>
             </w:pPr>
             <w:r>
-              <w:t>To implement +CheckDependecies(), we have to find an efficient algorithm that checks dependencies without wasting too much CPU time</w:t>
+              <w:t>To implement +</w:t>
+            </w:r>
+            <w:proofErr w:type="spellStart"/>
+            <w:proofErr w:type="gramStart"/>
+            <w:r>
+              <w:t>CheckDependecies</w:t>
+            </w:r>
+            <w:proofErr w:type="spellEnd"/>
+            <w:r>
+              <w:t>(</w:t>
+            </w:r>
+            <w:proofErr w:type="gramEnd"/>
+            <w:r>
+              <w:t>), we have to find an efficient algorithm that checks dependencies without wasting too much CPU time</w:t>
             </w:r>
             <w:r>
               <w:t xml:space="preserve"> on the server</w:t>

</xml_diff>